<commit_message>
SwitchView use case added
</commit_message>
<xml_diff>
--- a/UseCases.docx
+++ b/UseCases.docx
@@ -11,9 +11,9 @@
         </w:rPr>
         <w:drawing>
           <wp:inline distT="0" distB="0" distL="0" distR="0">
-            <wp:extent cx="5731510" cy="4019550"/>
+            <wp:extent cx="5731510" cy="3684270"/>
             <wp:effectExtent l="0" t="0" r="0" b="0"/>
-            <wp:docPr id="1" name="Picture 0" descr="Document 1 [classic].png"/>
+            <wp:docPr id="2" name="Picture 1" descr="Document 1 [classic] (1).png"/>
             <wp:cNvGraphicFramePr>
               <a:graphicFrameLocks xmlns:a="http://schemas.openxmlformats.org/drawingml/2006/main" noChangeAspect="1"/>
             </wp:cNvGraphicFramePr>
@@ -21,7 +21,7 @@
               <a:graphicData uri="http://schemas.openxmlformats.org/drawingml/2006/picture">
                 <pic:pic xmlns:pic="http://schemas.openxmlformats.org/drawingml/2006/picture">
                   <pic:nvPicPr>
-                    <pic:cNvPr id="0" name="Document 1 [classic].png"/>
+                    <pic:cNvPr id="0" name="Document 1 [classic] (1).png"/>
                     <pic:cNvPicPr/>
                   </pic:nvPicPr>
                   <pic:blipFill>
@@ -33,7 +33,7 @@
                   <pic:spPr>
                     <a:xfrm>
                       <a:off x="0" y="0"/>
-                      <a:ext cx="5731510" cy="4019550"/>
+                      <a:ext cx="5731510" cy="3684270"/>
                     </a:xfrm>
                     <a:prstGeom prst="rect">
                       <a:avLst/>
@@ -47,7 +47,11 @@
       </w:r>
     </w:p>
     <w:p/>
-    <w:p/>
+    <w:p>
+      <w:r>
+        <w:t>1.</w:t>
+      </w:r>
+    </w:p>
     <w:tbl>
       <w:tblPr>
         <w:tblStyle w:val="TableGrid"/>
@@ -292,6 +296,344 @@
                 <w:szCs w:val="24"/>
               </w:rPr>
               <w:t>:</w:t>
+            </w:r>
+          </w:p>
+        </w:tc>
+        <w:tc>
+          <w:tcPr>
+            <w:tcW w:w="7149" w:type="dxa"/>
+          </w:tcPr>
+          <w:p>
+            <w:pPr>
+              <w:rPr>
+                <w:rFonts w:ascii="Arial" w:hAnsi="Arial" w:cs="Arial"/>
+                <w:sz w:val="24"/>
+                <w:szCs w:val="24"/>
+              </w:rPr>
+            </w:pPr>
+            <w:r>
+              <w:rPr>
+                <w:rFonts w:ascii="Arial" w:hAnsi="Arial" w:cs="Arial"/>
+                <w:sz w:val="24"/>
+                <w:szCs w:val="24"/>
+              </w:rPr>
+              <w:t>None</w:t>
+            </w:r>
+          </w:p>
+        </w:tc>
+      </w:tr>
+      <w:tr>
+        <w:tc>
+          <w:tcPr>
+            <w:tcW w:w="2093" w:type="dxa"/>
+          </w:tcPr>
+          <w:p>
+            <w:pPr>
+              <w:rPr>
+                <w:rFonts w:ascii="Arial" w:hAnsi="Arial" w:cs="Arial"/>
+                <w:b/>
+                <w:sz w:val="24"/>
+                <w:szCs w:val="24"/>
+              </w:rPr>
+            </w:pPr>
+            <w:r>
+              <w:rPr>
+                <w:rFonts w:ascii="Arial" w:hAnsi="Arial" w:cs="Arial"/>
+                <w:b/>
+                <w:sz w:val="24"/>
+                <w:szCs w:val="24"/>
+              </w:rPr>
+              <w:t>Exclude:</w:t>
+            </w:r>
+          </w:p>
+        </w:tc>
+        <w:tc>
+          <w:tcPr>
+            <w:tcW w:w="7149" w:type="dxa"/>
+          </w:tcPr>
+          <w:p>
+            <w:pPr>
+              <w:rPr>
+                <w:rFonts w:ascii="Arial" w:hAnsi="Arial" w:cs="Arial"/>
+                <w:sz w:val="24"/>
+                <w:szCs w:val="24"/>
+              </w:rPr>
+            </w:pPr>
+            <w:r>
+              <w:rPr>
+                <w:rFonts w:ascii="Arial" w:hAnsi="Arial" w:cs="Arial"/>
+                <w:sz w:val="24"/>
+                <w:szCs w:val="24"/>
+              </w:rPr>
+              <w:t>Switch View</w:t>
+            </w:r>
+          </w:p>
+        </w:tc>
+      </w:tr>
+    </w:tbl>
+    <w:p>
+      <w:pPr>
+        <w:spacing w:line="240" w:lineRule="auto"/>
+        <w:rPr>
+          <w:rFonts w:ascii="Arial" w:hAnsi="Arial" w:cs="Arial"/>
+          <w:sz w:val="24"/>
+          <w:szCs w:val="24"/>
+        </w:rPr>
+      </w:pPr>
+    </w:p>
+    <w:p>
+      <w:pPr>
+        <w:spacing w:line="240" w:lineRule="auto"/>
+        <w:rPr>
+          <w:rFonts w:ascii="Arial" w:hAnsi="Arial" w:cs="Arial"/>
+          <w:sz w:val="24"/>
+          <w:szCs w:val="24"/>
+        </w:rPr>
+      </w:pPr>
+      <w:r>
+        <w:rPr>
+          <w:rFonts w:ascii="Arial" w:hAnsi="Arial" w:cs="Arial"/>
+          <w:sz w:val="24"/>
+          <w:szCs w:val="24"/>
+        </w:rPr>
+        <w:t>2.</w:t>
+      </w:r>
+    </w:p>
+    <w:tbl>
+      <w:tblPr>
+        <w:tblStyle w:val="TableGrid"/>
+        <w:tblW w:w="0" w:type="auto"/>
+        <w:tblBorders>
+          <w:top w:val="none" w:sz="0" w:space="0" w:color="auto"/>
+          <w:left w:val="none" w:sz="0" w:space="0" w:color="auto"/>
+          <w:bottom w:val="none" w:sz="0" w:space="0" w:color="auto"/>
+          <w:right w:val="none" w:sz="0" w:space="0" w:color="auto"/>
+          <w:insideH w:val="none" w:sz="0" w:space="0" w:color="auto"/>
+          <w:insideV w:val="none" w:sz="0" w:space="0" w:color="auto"/>
+        </w:tblBorders>
+        <w:tblLook w:val="04A0"/>
+      </w:tblPr>
+      <w:tblGrid>
+        <w:gridCol w:w="2093"/>
+        <w:gridCol w:w="7149"/>
+      </w:tblGrid>
+      <w:tr>
+        <w:tc>
+          <w:tcPr>
+            <w:tcW w:w="2093" w:type="dxa"/>
+          </w:tcPr>
+          <w:p>
+            <w:pPr>
+              <w:rPr>
+                <w:rFonts w:ascii="Arial" w:hAnsi="Arial" w:cs="Arial"/>
+                <w:b/>
+                <w:sz w:val="24"/>
+                <w:szCs w:val="24"/>
+              </w:rPr>
+            </w:pPr>
+            <w:r>
+              <w:rPr>
+                <w:rFonts w:ascii="Arial" w:hAnsi="Arial" w:cs="Arial"/>
+                <w:b/>
+                <w:sz w:val="24"/>
+                <w:szCs w:val="24"/>
+              </w:rPr>
+              <w:t xml:space="preserve">Use Cases:   </w:t>
+            </w:r>
+          </w:p>
+        </w:tc>
+        <w:tc>
+          <w:tcPr>
+            <w:tcW w:w="7149" w:type="dxa"/>
+          </w:tcPr>
+          <w:p>
+            <w:pPr>
+              <w:rPr>
+                <w:rFonts w:ascii="Arial" w:hAnsi="Arial" w:cs="Arial"/>
+                <w:sz w:val="24"/>
+                <w:szCs w:val="24"/>
+              </w:rPr>
+            </w:pPr>
+            <w:r>
+              <w:rPr>
+                <w:rFonts w:ascii="Arial" w:hAnsi="Arial" w:cs="Arial"/>
+                <w:sz w:val="24"/>
+                <w:szCs w:val="24"/>
+              </w:rPr>
+              <w:t>Switch View</w:t>
+            </w:r>
+          </w:p>
+        </w:tc>
+      </w:tr>
+      <w:tr>
+        <w:tc>
+          <w:tcPr>
+            <w:tcW w:w="2093" w:type="dxa"/>
+          </w:tcPr>
+          <w:p>
+            <w:pPr>
+              <w:rPr>
+                <w:rFonts w:ascii="Arial" w:hAnsi="Arial" w:cs="Arial"/>
+                <w:b/>
+                <w:sz w:val="24"/>
+                <w:szCs w:val="24"/>
+              </w:rPr>
+            </w:pPr>
+            <w:r>
+              <w:rPr>
+                <w:rFonts w:ascii="Arial" w:hAnsi="Arial" w:cs="Arial"/>
+                <w:b/>
+                <w:sz w:val="24"/>
+                <w:szCs w:val="24"/>
+              </w:rPr>
+              <w:t>Actors:</w:t>
+            </w:r>
+          </w:p>
+        </w:tc>
+        <w:tc>
+          <w:tcPr>
+            <w:tcW w:w="7149" w:type="dxa"/>
+          </w:tcPr>
+          <w:p>
+            <w:pPr>
+              <w:tabs>
+                <w:tab w:val="left" w:pos="1140"/>
+              </w:tabs>
+              <w:rPr>
+                <w:rFonts w:ascii="Arial" w:hAnsi="Arial" w:cs="Arial"/>
+                <w:sz w:val="24"/>
+                <w:szCs w:val="24"/>
+              </w:rPr>
+            </w:pPr>
+            <w:r>
+              <w:rPr>
+                <w:rFonts w:ascii="Arial" w:hAnsi="Arial" w:cs="Arial"/>
+                <w:sz w:val="24"/>
+                <w:szCs w:val="24"/>
+              </w:rPr>
+              <w:t>Admin</w:t>
+            </w:r>
+          </w:p>
+        </w:tc>
+      </w:tr>
+      <w:tr>
+        <w:tc>
+          <w:tcPr>
+            <w:tcW w:w="2093" w:type="dxa"/>
+          </w:tcPr>
+          <w:p>
+            <w:pPr>
+              <w:rPr>
+                <w:rFonts w:ascii="Arial" w:hAnsi="Arial" w:cs="Arial"/>
+                <w:b/>
+                <w:sz w:val="24"/>
+                <w:szCs w:val="24"/>
+              </w:rPr>
+            </w:pPr>
+            <w:r>
+              <w:rPr>
+                <w:rFonts w:ascii="Arial" w:hAnsi="Arial" w:cs="Arial"/>
+                <w:b/>
+                <w:sz w:val="24"/>
+                <w:szCs w:val="24"/>
+              </w:rPr>
+              <w:t>Type:</w:t>
+            </w:r>
+          </w:p>
+        </w:tc>
+        <w:tc>
+          <w:tcPr>
+            <w:tcW w:w="7149" w:type="dxa"/>
+          </w:tcPr>
+          <w:p>
+            <w:pPr>
+              <w:rPr>
+                <w:rFonts w:ascii="Arial" w:hAnsi="Arial" w:cs="Arial"/>
+                <w:sz w:val="24"/>
+                <w:szCs w:val="24"/>
+              </w:rPr>
+            </w:pPr>
+            <w:r>
+              <w:rPr>
+                <w:rFonts w:ascii="Arial" w:hAnsi="Arial" w:cs="Arial"/>
+                <w:sz w:val="24"/>
+                <w:szCs w:val="24"/>
+              </w:rPr>
+              <w:t>Secondary</w:t>
+            </w:r>
+          </w:p>
+        </w:tc>
+      </w:tr>
+      <w:tr>
+        <w:tc>
+          <w:tcPr>
+            <w:tcW w:w="2093" w:type="dxa"/>
+          </w:tcPr>
+          <w:p>
+            <w:pPr>
+              <w:rPr>
+                <w:rFonts w:ascii="Arial" w:hAnsi="Arial" w:cs="Arial"/>
+                <w:b/>
+                <w:sz w:val="24"/>
+                <w:szCs w:val="24"/>
+              </w:rPr>
+            </w:pPr>
+            <w:r>
+              <w:rPr>
+                <w:rFonts w:ascii="Arial" w:hAnsi="Arial" w:cs="Arial"/>
+                <w:b/>
+                <w:sz w:val="24"/>
+                <w:szCs w:val="24"/>
+              </w:rPr>
+              <w:t>Description:</w:t>
+            </w:r>
+          </w:p>
+        </w:tc>
+        <w:tc>
+          <w:tcPr>
+            <w:tcW w:w="7149" w:type="dxa"/>
+          </w:tcPr>
+          <w:p>
+            <w:pPr>
+              <w:rPr>
+                <w:rFonts w:ascii="Arial" w:hAnsi="Arial" w:cs="Arial"/>
+                <w:sz w:val="24"/>
+                <w:szCs w:val="24"/>
+              </w:rPr>
+            </w:pPr>
+            <w:r>
+              <w:rPr>
+                <w:rFonts w:ascii="Arial" w:hAnsi="Arial" w:cs="Arial"/>
+                <w:sz w:val="24"/>
+                <w:szCs w:val="24"/>
+              </w:rPr>
+              <w:t>Admin can view all requests in block view by clicking switch view button.</w:t>
+            </w:r>
+          </w:p>
+        </w:tc>
+      </w:tr>
+      <w:tr>
+        <w:tc>
+          <w:tcPr>
+            <w:tcW w:w="2093" w:type="dxa"/>
+          </w:tcPr>
+          <w:p>
+            <w:pPr>
+              <w:rPr>
+                <w:rFonts w:ascii="Arial" w:hAnsi="Arial" w:cs="Arial"/>
+                <w:b/>
+                <w:sz w:val="24"/>
+                <w:szCs w:val="24"/>
+              </w:rPr>
+            </w:pPr>
+            <w:r>
+              <w:rPr>
+                <w:rFonts w:ascii="Arial" w:hAnsi="Arial" w:cs="Arial"/>
+                <w:b/>
+                <w:sz w:val="24"/>
+                <w:szCs w:val="24"/>
+              </w:rPr>
+              <w:t>Use-Case:</w:t>
             </w:r>
           </w:p>
         </w:tc>
@@ -339,6 +681,34 @@
         </w:rPr>
       </w:pPr>
     </w:p>
+    <w:p>
+      <w:pPr>
+        <w:spacing w:line="240" w:lineRule="auto"/>
+        <w:rPr>
+          <w:rFonts w:ascii="Arial" w:hAnsi="Arial" w:cs="Arial"/>
+          <w:sz w:val="24"/>
+          <w:szCs w:val="24"/>
+        </w:rPr>
+      </w:pPr>
+    </w:p>
+    <w:p>
+      <w:pPr>
+        <w:spacing w:line="240" w:lineRule="auto"/>
+        <w:rPr>
+          <w:rFonts w:ascii="Arial" w:hAnsi="Arial" w:cs="Arial"/>
+          <w:sz w:val="24"/>
+          <w:szCs w:val="24"/>
+        </w:rPr>
+      </w:pPr>
+      <w:r>
+        <w:rPr>
+          <w:rFonts w:ascii="Arial" w:hAnsi="Arial" w:cs="Arial"/>
+          <w:sz w:val="24"/>
+          <w:szCs w:val="24"/>
+        </w:rPr>
+        <w:t>3.</w:t>
+      </w:r>
+    </w:p>
     <w:tbl>
       <w:tblPr>
         <w:tblStyle w:val="TableGrid"/>
@@ -604,6 +974,881 @@
                 <w:szCs w:val="24"/>
               </w:rPr>
               <w:t>None</w:t>
+            </w:r>
+          </w:p>
+        </w:tc>
+      </w:tr>
+    </w:tbl>
+    <w:p>
+      <w:pPr>
+        <w:spacing w:line="240" w:lineRule="auto"/>
+        <w:rPr>
+          <w:rFonts w:ascii="Arial" w:hAnsi="Arial" w:cs="Arial"/>
+          <w:sz w:val="24"/>
+          <w:szCs w:val="24"/>
+        </w:rPr>
+      </w:pPr>
+    </w:p>
+    <w:p>
+      <w:pPr>
+        <w:spacing w:line="240" w:lineRule="auto"/>
+        <w:rPr>
+          <w:rFonts w:ascii="Arial" w:hAnsi="Arial" w:cs="Arial"/>
+          <w:sz w:val="24"/>
+          <w:szCs w:val="24"/>
+        </w:rPr>
+      </w:pPr>
+      <w:r>
+        <w:rPr>
+          <w:rFonts w:ascii="Arial" w:hAnsi="Arial" w:cs="Arial"/>
+          <w:sz w:val="24"/>
+          <w:szCs w:val="24"/>
+        </w:rPr>
+        <w:t>4.</w:t>
+      </w:r>
+    </w:p>
+    <w:tbl>
+      <w:tblPr>
+        <w:tblStyle w:val="TableGrid"/>
+        <w:tblW w:w="0" w:type="auto"/>
+        <w:tblBorders>
+          <w:top w:val="none" w:sz="0" w:space="0" w:color="auto"/>
+          <w:left w:val="none" w:sz="0" w:space="0" w:color="auto"/>
+          <w:bottom w:val="none" w:sz="0" w:space="0" w:color="auto"/>
+          <w:right w:val="none" w:sz="0" w:space="0" w:color="auto"/>
+          <w:insideH w:val="none" w:sz="0" w:space="0" w:color="auto"/>
+          <w:insideV w:val="none" w:sz="0" w:space="0" w:color="auto"/>
+        </w:tblBorders>
+        <w:tblLook w:val="04A0"/>
+      </w:tblPr>
+      <w:tblGrid>
+        <w:gridCol w:w="2093"/>
+        <w:gridCol w:w="7149"/>
+      </w:tblGrid>
+      <w:tr>
+        <w:tc>
+          <w:tcPr>
+            <w:tcW w:w="2093" w:type="dxa"/>
+          </w:tcPr>
+          <w:p>
+            <w:pPr>
+              <w:rPr>
+                <w:rFonts w:ascii="Arial" w:hAnsi="Arial" w:cs="Arial"/>
+                <w:b/>
+                <w:sz w:val="24"/>
+                <w:szCs w:val="24"/>
+              </w:rPr>
+            </w:pPr>
+            <w:r>
+              <w:rPr>
+                <w:rFonts w:ascii="Arial" w:hAnsi="Arial" w:cs="Arial"/>
+                <w:b/>
+                <w:sz w:val="24"/>
+                <w:szCs w:val="24"/>
+              </w:rPr>
+              <w:t xml:space="preserve">Use Cases:   </w:t>
+            </w:r>
+          </w:p>
+        </w:tc>
+        <w:tc>
+          <w:tcPr>
+            <w:tcW w:w="7149" w:type="dxa"/>
+          </w:tcPr>
+          <w:p>
+            <w:pPr>
+              <w:rPr>
+                <w:rFonts w:ascii="Arial" w:hAnsi="Arial" w:cs="Arial"/>
+                <w:sz w:val="24"/>
+                <w:szCs w:val="24"/>
+              </w:rPr>
+            </w:pPr>
+            <w:r>
+              <w:rPr>
+                <w:rFonts w:ascii="Arial" w:hAnsi="Arial" w:cs="Arial"/>
+                <w:sz w:val="24"/>
+                <w:szCs w:val="24"/>
+              </w:rPr>
+              <w:t>View Request</w:t>
+            </w:r>
+          </w:p>
+        </w:tc>
+      </w:tr>
+      <w:tr>
+        <w:tc>
+          <w:tcPr>
+            <w:tcW w:w="2093" w:type="dxa"/>
+          </w:tcPr>
+          <w:p>
+            <w:pPr>
+              <w:rPr>
+                <w:rFonts w:ascii="Arial" w:hAnsi="Arial" w:cs="Arial"/>
+                <w:b/>
+                <w:sz w:val="24"/>
+                <w:szCs w:val="24"/>
+              </w:rPr>
+            </w:pPr>
+            <w:r>
+              <w:rPr>
+                <w:rFonts w:ascii="Arial" w:hAnsi="Arial" w:cs="Arial"/>
+                <w:b/>
+                <w:sz w:val="24"/>
+                <w:szCs w:val="24"/>
+              </w:rPr>
+              <w:t>Actors:</w:t>
+            </w:r>
+          </w:p>
+        </w:tc>
+        <w:tc>
+          <w:tcPr>
+            <w:tcW w:w="7149" w:type="dxa"/>
+          </w:tcPr>
+          <w:p>
+            <w:pPr>
+              <w:tabs>
+                <w:tab w:val="left" w:pos="1140"/>
+              </w:tabs>
+              <w:rPr>
+                <w:rFonts w:ascii="Arial" w:hAnsi="Arial" w:cs="Arial"/>
+                <w:sz w:val="24"/>
+                <w:szCs w:val="24"/>
+              </w:rPr>
+            </w:pPr>
+            <w:r>
+              <w:rPr>
+                <w:rFonts w:ascii="Arial" w:hAnsi="Arial" w:cs="Arial"/>
+                <w:sz w:val="24"/>
+                <w:szCs w:val="24"/>
+              </w:rPr>
+              <w:t>Admin</w:t>
+            </w:r>
+          </w:p>
+        </w:tc>
+      </w:tr>
+      <w:tr>
+        <w:tc>
+          <w:tcPr>
+            <w:tcW w:w="2093" w:type="dxa"/>
+          </w:tcPr>
+          <w:p>
+            <w:pPr>
+              <w:rPr>
+                <w:rFonts w:ascii="Arial" w:hAnsi="Arial" w:cs="Arial"/>
+                <w:b/>
+                <w:sz w:val="24"/>
+                <w:szCs w:val="24"/>
+              </w:rPr>
+            </w:pPr>
+            <w:r>
+              <w:rPr>
+                <w:rFonts w:ascii="Arial" w:hAnsi="Arial" w:cs="Arial"/>
+                <w:b/>
+                <w:sz w:val="24"/>
+                <w:szCs w:val="24"/>
+              </w:rPr>
+              <w:t>Type:</w:t>
+            </w:r>
+          </w:p>
+        </w:tc>
+        <w:tc>
+          <w:tcPr>
+            <w:tcW w:w="7149" w:type="dxa"/>
+          </w:tcPr>
+          <w:p>
+            <w:pPr>
+              <w:rPr>
+                <w:rFonts w:ascii="Arial" w:hAnsi="Arial" w:cs="Arial"/>
+                <w:sz w:val="24"/>
+                <w:szCs w:val="24"/>
+              </w:rPr>
+            </w:pPr>
+            <w:r>
+              <w:rPr>
+                <w:rFonts w:ascii="Arial" w:hAnsi="Arial" w:cs="Arial"/>
+                <w:sz w:val="24"/>
+                <w:szCs w:val="24"/>
+              </w:rPr>
+              <w:t>Primary and essential</w:t>
+            </w:r>
+          </w:p>
+        </w:tc>
+      </w:tr>
+      <w:tr>
+        <w:tc>
+          <w:tcPr>
+            <w:tcW w:w="2093" w:type="dxa"/>
+          </w:tcPr>
+          <w:p>
+            <w:pPr>
+              <w:rPr>
+                <w:rFonts w:ascii="Arial" w:hAnsi="Arial" w:cs="Arial"/>
+                <w:b/>
+                <w:sz w:val="24"/>
+                <w:szCs w:val="24"/>
+              </w:rPr>
+            </w:pPr>
+            <w:r>
+              <w:rPr>
+                <w:rFonts w:ascii="Arial" w:hAnsi="Arial" w:cs="Arial"/>
+                <w:b/>
+                <w:sz w:val="24"/>
+                <w:szCs w:val="24"/>
+              </w:rPr>
+              <w:t>Description:</w:t>
+            </w:r>
+          </w:p>
+        </w:tc>
+        <w:tc>
+          <w:tcPr>
+            <w:tcW w:w="7149" w:type="dxa"/>
+          </w:tcPr>
+          <w:p>
+            <w:pPr>
+              <w:rPr>
+                <w:rFonts w:ascii="Arial" w:hAnsi="Arial" w:cs="Arial"/>
+                <w:sz w:val="24"/>
+                <w:szCs w:val="24"/>
+              </w:rPr>
+            </w:pPr>
+            <w:r>
+              <w:rPr>
+                <w:rFonts w:ascii="Arial" w:hAnsi="Arial" w:cs="Arial"/>
+                <w:sz w:val="24"/>
+                <w:szCs w:val="24"/>
+              </w:rPr>
+              <w:t>Admin can see particular request by clicking on request id which is displayed in list format. By clicking view request admin will directed to request detail page. On request detail admin can see all the details in form</w:t>
+            </w:r>
+            <w:r>
+              <w:rPr>
+                <w:rFonts w:ascii="Arial" w:hAnsi="Arial" w:cs="Arial"/>
+                <w:sz w:val="24"/>
+                <w:szCs w:val="24"/>
+              </w:rPr>
+              <w:t>.</w:t>
+            </w:r>
+          </w:p>
+        </w:tc>
+      </w:tr>
+      <w:tr>
+        <w:tc>
+          <w:tcPr>
+            <w:tcW w:w="2093" w:type="dxa"/>
+          </w:tcPr>
+          <w:p>
+            <w:pPr>
+              <w:rPr>
+                <w:rFonts w:ascii="Arial" w:hAnsi="Arial" w:cs="Arial"/>
+                <w:b/>
+                <w:sz w:val="24"/>
+                <w:szCs w:val="24"/>
+              </w:rPr>
+            </w:pPr>
+            <w:r>
+              <w:rPr>
+                <w:rFonts w:ascii="Arial" w:hAnsi="Arial" w:cs="Arial"/>
+                <w:b/>
+                <w:sz w:val="24"/>
+                <w:szCs w:val="24"/>
+              </w:rPr>
+              <w:t>Use-Case:</w:t>
+            </w:r>
+          </w:p>
+        </w:tc>
+        <w:tc>
+          <w:tcPr>
+            <w:tcW w:w="7149" w:type="dxa"/>
+          </w:tcPr>
+          <w:p>
+            <w:pPr>
+              <w:rPr>
+                <w:rFonts w:ascii="Arial" w:hAnsi="Arial" w:cs="Arial"/>
+                <w:sz w:val="24"/>
+                <w:szCs w:val="24"/>
+              </w:rPr>
+            </w:pPr>
+            <w:r>
+              <w:rPr>
+                <w:rFonts w:ascii="Arial" w:hAnsi="Arial" w:cs="Arial"/>
+                <w:sz w:val="24"/>
+                <w:szCs w:val="24"/>
+              </w:rPr>
+              <w:t>View Requests</w:t>
+            </w:r>
+          </w:p>
+        </w:tc>
+      </w:tr>
+    </w:tbl>
+    <w:p>
+      <w:pPr>
+        <w:rPr>
+          <w:rFonts w:ascii="Arial" w:hAnsi="Arial" w:cs="Arial"/>
+          <w:sz w:val="24"/>
+          <w:szCs w:val="24"/>
+        </w:rPr>
+      </w:pPr>
+    </w:p>
+    <w:p>
+      <w:pPr>
+        <w:rPr>
+          <w:rFonts w:ascii="Arial" w:hAnsi="Arial" w:cs="Arial"/>
+          <w:sz w:val="24"/>
+          <w:szCs w:val="24"/>
+        </w:rPr>
+      </w:pPr>
+      <w:r>
+        <w:rPr>
+          <w:rFonts w:ascii="Arial" w:hAnsi="Arial" w:cs="Arial"/>
+          <w:sz w:val="24"/>
+          <w:szCs w:val="24"/>
+        </w:rPr>
+        <w:t>5.</w:t>
+      </w:r>
+    </w:p>
+    <w:tbl>
+      <w:tblPr>
+        <w:tblStyle w:val="TableGrid"/>
+        <w:tblW w:w="0" w:type="auto"/>
+        <w:tblBorders>
+          <w:top w:val="none" w:sz="0" w:space="0" w:color="auto"/>
+          <w:left w:val="none" w:sz="0" w:space="0" w:color="auto"/>
+          <w:bottom w:val="none" w:sz="0" w:space="0" w:color="auto"/>
+          <w:right w:val="none" w:sz="0" w:space="0" w:color="auto"/>
+          <w:insideH w:val="none" w:sz="0" w:space="0" w:color="auto"/>
+          <w:insideV w:val="none" w:sz="0" w:space="0" w:color="auto"/>
+        </w:tblBorders>
+        <w:tblLook w:val="04A0"/>
+      </w:tblPr>
+      <w:tblGrid>
+        <w:gridCol w:w="2093"/>
+        <w:gridCol w:w="7149"/>
+      </w:tblGrid>
+      <w:tr>
+        <w:tc>
+          <w:tcPr>
+            <w:tcW w:w="2093" w:type="dxa"/>
+          </w:tcPr>
+          <w:p>
+            <w:pPr>
+              <w:rPr>
+                <w:rFonts w:ascii="Arial" w:hAnsi="Arial" w:cs="Arial"/>
+                <w:b/>
+                <w:sz w:val="24"/>
+                <w:szCs w:val="24"/>
+              </w:rPr>
+            </w:pPr>
+            <w:r>
+              <w:rPr>
+                <w:rFonts w:ascii="Arial" w:hAnsi="Arial" w:cs="Arial"/>
+                <w:b/>
+                <w:sz w:val="24"/>
+                <w:szCs w:val="24"/>
+              </w:rPr>
+              <w:t xml:space="preserve">Use Cases:   </w:t>
+            </w:r>
+          </w:p>
+        </w:tc>
+        <w:tc>
+          <w:tcPr>
+            <w:tcW w:w="7149" w:type="dxa"/>
+          </w:tcPr>
+          <w:p>
+            <w:pPr>
+              <w:rPr>
+                <w:rFonts w:ascii="Arial" w:hAnsi="Arial" w:cs="Arial"/>
+                <w:sz w:val="24"/>
+                <w:szCs w:val="24"/>
+              </w:rPr>
+            </w:pPr>
+            <w:r>
+              <w:rPr>
+                <w:rFonts w:ascii="Arial" w:hAnsi="Arial" w:cs="Arial"/>
+                <w:sz w:val="24"/>
+                <w:szCs w:val="24"/>
+              </w:rPr>
+              <w:t>Add comment</w:t>
+            </w:r>
+          </w:p>
+        </w:tc>
+      </w:tr>
+      <w:tr>
+        <w:tc>
+          <w:tcPr>
+            <w:tcW w:w="2093" w:type="dxa"/>
+          </w:tcPr>
+          <w:p>
+            <w:pPr>
+              <w:rPr>
+                <w:rFonts w:ascii="Arial" w:hAnsi="Arial" w:cs="Arial"/>
+                <w:b/>
+                <w:sz w:val="24"/>
+                <w:szCs w:val="24"/>
+              </w:rPr>
+            </w:pPr>
+            <w:r>
+              <w:rPr>
+                <w:rFonts w:ascii="Arial" w:hAnsi="Arial" w:cs="Arial"/>
+                <w:b/>
+                <w:sz w:val="24"/>
+                <w:szCs w:val="24"/>
+              </w:rPr>
+              <w:t>Actors:</w:t>
+            </w:r>
+          </w:p>
+        </w:tc>
+        <w:tc>
+          <w:tcPr>
+            <w:tcW w:w="7149" w:type="dxa"/>
+          </w:tcPr>
+          <w:p>
+            <w:pPr>
+              <w:tabs>
+                <w:tab w:val="left" w:pos="1140"/>
+              </w:tabs>
+              <w:rPr>
+                <w:rFonts w:ascii="Arial" w:hAnsi="Arial" w:cs="Arial"/>
+                <w:sz w:val="24"/>
+                <w:szCs w:val="24"/>
+              </w:rPr>
+            </w:pPr>
+            <w:r>
+              <w:rPr>
+                <w:rFonts w:ascii="Arial" w:hAnsi="Arial" w:cs="Arial"/>
+                <w:sz w:val="24"/>
+                <w:szCs w:val="24"/>
+              </w:rPr>
+              <w:t>Admin</w:t>
+            </w:r>
+          </w:p>
+        </w:tc>
+      </w:tr>
+      <w:tr>
+        <w:tc>
+          <w:tcPr>
+            <w:tcW w:w="2093" w:type="dxa"/>
+          </w:tcPr>
+          <w:p>
+            <w:pPr>
+              <w:rPr>
+                <w:rFonts w:ascii="Arial" w:hAnsi="Arial" w:cs="Arial"/>
+                <w:b/>
+                <w:sz w:val="24"/>
+                <w:szCs w:val="24"/>
+              </w:rPr>
+            </w:pPr>
+            <w:r>
+              <w:rPr>
+                <w:rFonts w:ascii="Arial" w:hAnsi="Arial" w:cs="Arial"/>
+                <w:b/>
+                <w:sz w:val="24"/>
+                <w:szCs w:val="24"/>
+              </w:rPr>
+              <w:t>Type:</w:t>
+            </w:r>
+          </w:p>
+        </w:tc>
+        <w:tc>
+          <w:tcPr>
+            <w:tcW w:w="7149" w:type="dxa"/>
+          </w:tcPr>
+          <w:p>
+            <w:pPr>
+              <w:rPr>
+                <w:rFonts w:ascii="Arial" w:hAnsi="Arial" w:cs="Arial"/>
+                <w:sz w:val="24"/>
+                <w:szCs w:val="24"/>
+              </w:rPr>
+            </w:pPr>
+            <w:r>
+              <w:rPr>
+                <w:rFonts w:ascii="Arial" w:hAnsi="Arial" w:cs="Arial"/>
+                <w:sz w:val="24"/>
+                <w:szCs w:val="24"/>
+              </w:rPr>
+              <w:t>Primary</w:t>
+            </w:r>
+          </w:p>
+        </w:tc>
+      </w:tr>
+      <w:tr>
+        <w:tc>
+          <w:tcPr>
+            <w:tcW w:w="2093" w:type="dxa"/>
+          </w:tcPr>
+          <w:p>
+            <w:pPr>
+              <w:rPr>
+                <w:rFonts w:ascii="Arial" w:hAnsi="Arial" w:cs="Arial"/>
+                <w:b/>
+                <w:sz w:val="24"/>
+                <w:szCs w:val="24"/>
+              </w:rPr>
+            </w:pPr>
+            <w:r>
+              <w:rPr>
+                <w:rFonts w:ascii="Arial" w:hAnsi="Arial" w:cs="Arial"/>
+                <w:b/>
+                <w:sz w:val="24"/>
+                <w:szCs w:val="24"/>
+              </w:rPr>
+              <w:t>Description:</w:t>
+            </w:r>
+          </w:p>
+        </w:tc>
+        <w:tc>
+          <w:tcPr>
+            <w:tcW w:w="7149" w:type="dxa"/>
+          </w:tcPr>
+          <w:p>
+            <w:pPr>
+              <w:rPr>
+                <w:rFonts w:ascii="Arial" w:hAnsi="Arial" w:cs="Arial"/>
+                <w:sz w:val="24"/>
+                <w:szCs w:val="24"/>
+              </w:rPr>
+            </w:pPr>
+            <w:r>
+              <w:rPr>
+                <w:rFonts w:ascii="Arial" w:hAnsi="Arial" w:cs="Arial"/>
+                <w:sz w:val="24"/>
+                <w:szCs w:val="24"/>
+              </w:rPr>
+              <w:t>Admin can add comment in request detail form regarding the request.</w:t>
+            </w:r>
+          </w:p>
+        </w:tc>
+      </w:tr>
+      <w:tr>
+        <w:tc>
+          <w:tcPr>
+            <w:tcW w:w="2093" w:type="dxa"/>
+          </w:tcPr>
+          <w:p>
+            <w:pPr>
+              <w:rPr>
+                <w:rFonts w:ascii="Arial" w:hAnsi="Arial" w:cs="Arial"/>
+                <w:b/>
+                <w:sz w:val="24"/>
+                <w:szCs w:val="24"/>
+              </w:rPr>
+            </w:pPr>
+            <w:r>
+              <w:rPr>
+                <w:rFonts w:ascii="Arial" w:hAnsi="Arial" w:cs="Arial"/>
+                <w:b/>
+                <w:sz w:val="24"/>
+                <w:szCs w:val="24"/>
+              </w:rPr>
+              <w:t>Use-Case:</w:t>
+            </w:r>
+          </w:p>
+        </w:tc>
+        <w:tc>
+          <w:tcPr>
+            <w:tcW w:w="7149" w:type="dxa"/>
+          </w:tcPr>
+          <w:p>
+            <w:pPr>
+              <w:rPr>
+                <w:rFonts w:ascii="Arial" w:hAnsi="Arial" w:cs="Arial"/>
+                <w:sz w:val="24"/>
+                <w:szCs w:val="24"/>
+              </w:rPr>
+            </w:pPr>
+            <w:r>
+              <w:rPr>
+                <w:rFonts w:ascii="Arial" w:hAnsi="Arial" w:cs="Arial"/>
+                <w:sz w:val="24"/>
+                <w:szCs w:val="24"/>
+              </w:rPr>
+              <w:t>View Request</w:t>
+            </w:r>
+          </w:p>
+        </w:tc>
+      </w:tr>
+    </w:tbl>
+    <w:p>
+      <w:pPr>
+        <w:spacing w:line="240" w:lineRule="auto"/>
+        <w:rPr>
+          <w:rFonts w:ascii="Arial" w:hAnsi="Arial" w:cs="Arial"/>
+          <w:sz w:val="24"/>
+          <w:szCs w:val="24"/>
+        </w:rPr>
+      </w:pPr>
+    </w:p>
+    <w:p>
+      <w:pPr>
+        <w:rPr>
+          <w:rFonts w:ascii="Arial" w:hAnsi="Arial" w:cs="Arial"/>
+          <w:sz w:val="24"/>
+          <w:szCs w:val="24"/>
+        </w:rPr>
+      </w:pPr>
+      <w:r>
+        <w:rPr>
+          <w:rFonts w:ascii="Arial" w:hAnsi="Arial" w:cs="Arial"/>
+          <w:sz w:val="24"/>
+          <w:szCs w:val="24"/>
+        </w:rPr>
+        <w:t>6.</w:t>
+      </w:r>
+    </w:p>
+    <w:tbl>
+      <w:tblPr>
+        <w:tblStyle w:val="TableGrid"/>
+        <w:tblW w:w="0" w:type="auto"/>
+        <w:tblBorders>
+          <w:top w:val="none" w:sz="0" w:space="0" w:color="auto"/>
+          <w:left w:val="none" w:sz="0" w:space="0" w:color="auto"/>
+          <w:bottom w:val="none" w:sz="0" w:space="0" w:color="auto"/>
+          <w:right w:val="none" w:sz="0" w:space="0" w:color="auto"/>
+          <w:insideH w:val="none" w:sz="0" w:space="0" w:color="auto"/>
+          <w:insideV w:val="none" w:sz="0" w:space="0" w:color="auto"/>
+        </w:tblBorders>
+        <w:tblLook w:val="04A0"/>
+      </w:tblPr>
+      <w:tblGrid>
+        <w:gridCol w:w="2093"/>
+        <w:gridCol w:w="7149"/>
+      </w:tblGrid>
+      <w:tr>
+        <w:tc>
+          <w:tcPr>
+            <w:tcW w:w="2093" w:type="dxa"/>
+          </w:tcPr>
+          <w:p>
+            <w:pPr>
+              <w:rPr>
+                <w:rFonts w:ascii="Arial" w:hAnsi="Arial" w:cs="Arial"/>
+                <w:b/>
+                <w:sz w:val="24"/>
+                <w:szCs w:val="24"/>
+              </w:rPr>
+            </w:pPr>
+            <w:r>
+              <w:rPr>
+                <w:rFonts w:ascii="Arial" w:hAnsi="Arial" w:cs="Arial"/>
+                <w:b/>
+                <w:sz w:val="24"/>
+                <w:szCs w:val="24"/>
+              </w:rPr>
+              <w:t xml:space="preserve">Use Cases:   </w:t>
+            </w:r>
+          </w:p>
+        </w:tc>
+        <w:tc>
+          <w:tcPr>
+            <w:tcW w:w="7149" w:type="dxa"/>
+          </w:tcPr>
+          <w:p>
+            <w:pPr>
+              <w:rPr>
+                <w:rFonts w:ascii="Arial" w:hAnsi="Arial" w:cs="Arial"/>
+                <w:sz w:val="24"/>
+                <w:szCs w:val="24"/>
+              </w:rPr>
+            </w:pPr>
+            <w:r>
+              <w:rPr>
+                <w:rFonts w:ascii="Arial" w:hAnsi="Arial" w:cs="Arial"/>
+                <w:sz w:val="24"/>
+                <w:szCs w:val="24"/>
+              </w:rPr>
+              <w:t>Update Status</w:t>
+            </w:r>
+          </w:p>
+        </w:tc>
+      </w:tr>
+      <w:tr>
+        <w:tc>
+          <w:tcPr>
+            <w:tcW w:w="2093" w:type="dxa"/>
+          </w:tcPr>
+          <w:p>
+            <w:pPr>
+              <w:rPr>
+                <w:rFonts w:ascii="Arial" w:hAnsi="Arial" w:cs="Arial"/>
+                <w:b/>
+                <w:sz w:val="24"/>
+                <w:szCs w:val="24"/>
+              </w:rPr>
+            </w:pPr>
+            <w:r>
+              <w:rPr>
+                <w:rFonts w:ascii="Arial" w:hAnsi="Arial" w:cs="Arial"/>
+                <w:b/>
+                <w:sz w:val="24"/>
+                <w:szCs w:val="24"/>
+              </w:rPr>
+              <w:t>Actors:</w:t>
+            </w:r>
+          </w:p>
+        </w:tc>
+        <w:tc>
+          <w:tcPr>
+            <w:tcW w:w="7149" w:type="dxa"/>
+          </w:tcPr>
+          <w:p>
+            <w:pPr>
+              <w:tabs>
+                <w:tab w:val="left" w:pos="1140"/>
+              </w:tabs>
+              <w:rPr>
+                <w:rFonts w:ascii="Arial" w:hAnsi="Arial" w:cs="Arial"/>
+                <w:sz w:val="24"/>
+                <w:szCs w:val="24"/>
+              </w:rPr>
+            </w:pPr>
+            <w:r>
+              <w:rPr>
+                <w:rFonts w:ascii="Arial" w:hAnsi="Arial" w:cs="Arial"/>
+                <w:sz w:val="24"/>
+                <w:szCs w:val="24"/>
+              </w:rPr>
+              <w:t>Admin</w:t>
+            </w:r>
+          </w:p>
+        </w:tc>
+      </w:tr>
+      <w:tr>
+        <w:tc>
+          <w:tcPr>
+            <w:tcW w:w="2093" w:type="dxa"/>
+          </w:tcPr>
+          <w:p>
+            <w:pPr>
+              <w:rPr>
+                <w:rFonts w:ascii="Arial" w:hAnsi="Arial" w:cs="Arial"/>
+                <w:b/>
+                <w:sz w:val="24"/>
+                <w:szCs w:val="24"/>
+              </w:rPr>
+            </w:pPr>
+            <w:r>
+              <w:rPr>
+                <w:rFonts w:ascii="Arial" w:hAnsi="Arial" w:cs="Arial"/>
+                <w:b/>
+                <w:sz w:val="24"/>
+                <w:szCs w:val="24"/>
+              </w:rPr>
+              <w:t>Type:</w:t>
+            </w:r>
+          </w:p>
+        </w:tc>
+        <w:tc>
+          <w:tcPr>
+            <w:tcW w:w="7149" w:type="dxa"/>
+          </w:tcPr>
+          <w:p>
+            <w:pPr>
+              <w:rPr>
+                <w:rFonts w:ascii="Arial" w:hAnsi="Arial" w:cs="Arial"/>
+                <w:sz w:val="24"/>
+                <w:szCs w:val="24"/>
+              </w:rPr>
+            </w:pPr>
+            <w:r>
+              <w:rPr>
+                <w:rFonts w:ascii="Arial" w:hAnsi="Arial" w:cs="Arial"/>
+                <w:sz w:val="24"/>
+                <w:szCs w:val="24"/>
+              </w:rPr>
+              <w:t>Primary</w:t>
+            </w:r>
+          </w:p>
+        </w:tc>
+      </w:tr>
+      <w:tr>
+        <w:tc>
+          <w:tcPr>
+            <w:tcW w:w="2093" w:type="dxa"/>
+          </w:tcPr>
+          <w:p>
+            <w:pPr>
+              <w:rPr>
+                <w:rFonts w:ascii="Arial" w:hAnsi="Arial" w:cs="Arial"/>
+                <w:b/>
+                <w:sz w:val="24"/>
+                <w:szCs w:val="24"/>
+              </w:rPr>
+            </w:pPr>
+            <w:r>
+              <w:rPr>
+                <w:rFonts w:ascii="Arial" w:hAnsi="Arial" w:cs="Arial"/>
+                <w:b/>
+                <w:sz w:val="24"/>
+                <w:szCs w:val="24"/>
+              </w:rPr>
+              <w:t>Description:</w:t>
+            </w:r>
+          </w:p>
+        </w:tc>
+        <w:tc>
+          <w:tcPr>
+            <w:tcW w:w="7149" w:type="dxa"/>
+          </w:tcPr>
+          <w:p>
+            <w:pPr>
+              <w:rPr>
+                <w:rFonts w:ascii="Arial" w:hAnsi="Arial" w:cs="Arial"/>
+                <w:sz w:val="24"/>
+                <w:szCs w:val="24"/>
+              </w:rPr>
+            </w:pPr>
+            <w:r>
+              <w:rPr>
+                <w:rFonts w:ascii="Arial" w:hAnsi="Arial" w:cs="Arial"/>
+                <w:sz w:val="24"/>
+                <w:szCs w:val="24"/>
+              </w:rPr>
+              <w:t>Admin can assign the status to request either in progress or competed.</w:t>
+            </w:r>
+          </w:p>
+        </w:tc>
+      </w:tr>
+      <w:tr>
+        <w:tc>
+          <w:tcPr>
+            <w:tcW w:w="2093" w:type="dxa"/>
+          </w:tcPr>
+          <w:p>
+            <w:pPr>
+              <w:rPr>
+                <w:rFonts w:ascii="Arial" w:hAnsi="Arial" w:cs="Arial"/>
+                <w:b/>
+                <w:sz w:val="24"/>
+                <w:szCs w:val="24"/>
+              </w:rPr>
+            </w:pPr>
+            <w:r>
+              <w:rPr>
+                <w:rFonts w:ascii="Arial" w:hAnsi="Arial" w:cs="Arial"/>
+                <w:b/>
+                <w:sz w:val="24"/>
+                <w:szCs w:val="24"/>
+              </w:rPr>
+              <w:t>Use-Case:</w:t>
+            </w:r>
+          </w:p>
+        </w:tc>
+        <w:tc>
+          <w:tcPr>
+            <w:tcW w:w="7149" w:type="dxa"/>
+          </w:tcPr>
+          <w:p>
+            <w:pPr>
+              <w:rPr>
+                <w:rFonts w:ascii="Arial" w:hAnsi="Arial" w:cs="Arial"/>
+                <w:sz w:val="24"/>
+                <w:szCs w:val="24"/>
+              </w:rPr>
+            </w:pPr>
+            <w:r>
+              <w:rPr>
+                <w:rFonts w:ascii="Arial" w:hAnsi="Arial" w:cs="Arial"/>
+                <w:sz w:val="24"/>
+                <w:szCs w:val="24"/>
+              </w:rPr>
+              <w:t>View Request</w:t>
             </w:r>
           </w:p>
         </w:tc>
@@ -629,838 +1874,6 @@
         </w:rPr>
       </w:pPr>
     </w:p>
-    <w:tbl>
-      <w:tblPr>
-        <w:tblStyle w:val="TableGrid"/>
-        <w:tblW w:w="0" w:type="auto"/>
-        <w:tblBorders>
-          <w:top w:val="none" w:sz="0" w:space="0" w:color="auto"/>
-          <w:left w:val="none" w:sz="0" w:space="0" w:color="auto"/>
-          <w:bottom w:val="none" w:sz="0" w:space="0" w:color="auto"/>
-          <w:right w:val="none" w:sz="0" w:space="0" w:color="auto"/>
-          <w:insideH w:val="none" w:sz="0" w:space="0" w:color="auto"/>
-          <w:insideV w:val="none" w:sz="0" w:space="0" w:color="auto"/>
-        </w:tblBorders>
-        <w:tblLook w:val="04A0"/>
-      </w:tblPr>
-      <w:tblGrid>
-        <w:gridCol w:w="2093"/>
-        <w:gridCol w:w="7149"/>
-      </w:tblGrid>
-      <w:tr>
-        <w:tc>
-          <w:tcPr>
-            <w:tcW w:w="2093" w:type="dxa"/>
-          </w:tcPr>
-          <w:p>
-            <w:pPr>
-              <w:rPr>
-                <w:rFonts w:ascii="Arial" w:hAnsi="Arial" w:cs="Arial"/>
-                <w:b/>
-                <w:sz w:val="24"/>
-                <w:szCs w:val="24"/>
-              </w:rPr>
-            </w:pPr>
-            <w:r>
-              <w:rPr>
-                <w:rFonts w:ascii="Arial" w:hAnsi="Arial" w:cs="Arial"/>
-                <w:b/>
-                <w:sz w:val="24"/>
-                <w:szCs w:val="24"/>
-              </w:rPr>
-              <w:t xml:space="preserve">Use Cases:   </w:t>
-            </w:r>
-          </w:p>
-        </w:tc>
-        <w:tc>
-          <w:tcPr>
-            <w:tcW w:w="7149" w:type="dxa"/>
-          </w:tcPr>
-          <w:p>
-            <w:pPr>
-              <w:rPr>
-                <w:rFonts w:ascii="Arial" w:hAnsi="Arial" w:cs="Arial"/>
-                <w:sz w:val="24"/>
-                <w:szCs w:val="24"/>
-              </w:rPr>
-            </w:pPr>
-            <w:r>
-              <w:rPr>
-                <w:rFonts w:ascii="Arial" w:hAnsi="Arial" w:cs="Arial"/>
-                <w:sz w:val="24"/>
-                <w:szCs w:val="24"/>
-              </w:rPr>
-              <w:t>View Request</w:t>
-            </w:r>
-          </w:p>
-        </w:tc>
-      </w:tr>
-      <w:tr>
-        <w:tc>
-          <w:tcPr>
-            <w:tcW w:w="2093" w:type="dxa"/>
-          </w:tcPr>
-          <w:p>
-            <w:pPr>
-              <w:rPr>
-                <w:rFonts w:ascii="Arial" w:hAnsi="Arial" w:cs="Arial"/>
-                <w:b/>
-                <w:sz w:val="24"/>
-                <w:szCs w:val="24"/>
-              </w:rPr>
-            </w:pPr>
-            <w:r>
-              <w:rPr>
-                <w:rFonts w:ascii="Arial" w:hAnsi="Arial" w:cs="Arial"/>
-                <w:b/>
-                <w:sz w:val="24"/>
-                <w:szCs w:val="24"/>
-              </w:rPr>
-              <w:lastRenderedPageBreak/>
-              <w:t>Actors:</w:t>
-            </w:r>
-          </w:p>
-        </w:tc>
-        <w:tc>
-          <w:tcPr>
-            <w:tcW w:w="7149" w:type="dxa"/>
-          </w:tcPr>
-          <w:p>
-            <w:pPr>
-              <w:tabs>
-                <w:tab w:val="left" w:pos="1140"/>
-              </w:tabs>
-              <w:rPr>
-                <w:rFonts w:ascii="Arial" w:hAnsi="Arial" w:cs="Arial"/>
-                <w:sz w:val="24"/>
-                <w:szCs w:val="24"/>
-              </w:rPr>
-            </w:pPr>
-            <w:r>
-              <w:rPr>
-                <w:rFonts w:ascii="Arial" w:hAnsi="Arial" w:cs="Arial"/>
-                <w:sz w:val="24"/>
-                <w:szCs w:val="24"/>
-              </w:rPr>
-              <w:t>Admin</w:t>
-            </w:r>
-          </w:p>
-        </w:tc>
-      </w:tr>
-      <w:tr>
-        <w:tc>
-          <w:tcPr>
-            <w:tcW w:w="2093" w:type="dxa"/>
-          </w:tcPr>
-          <w:p>
-            <w:pPr>
-              <w:rPr>
-                <w:rFonts w:ascii="Arial" w:hAnsi="Arial" w:cs="Arial"/>
-                <w:b/>
-                <w:sz w:val="24"/>
-                <w:szCs w:val="24"/>
-              </w:rPr>
-            </w:pPr>
-            <w:r>
-              <w:rPr>
-                <w:rFonts w:ascii="Arial" w:hAnsi="Arial" w:cs="Arial"/>
-                <w:b/>
-                <w:sz w:val="24"/>
-                <w:szCs w:val="24"/>
-              </w:rPr>
-              <w:t>Type:</w:t>
-            </w:r>
-          </w:p>
-        </w:tc>
-        <w:tc>
-          <w:tcPr>
-            <w:tcW w:w="7149" w:type="dxa"/>
-          </w:tcPr>
-          <w:p>
-            <w:pPr>
-              <w:rPr>
-                <w:rFonts w:ascii="Arial" w:hAnsi="Arial" w:cs="Arial"/>
-                <w:sz w:val="24"/>
-                <w:szCs w:val="24"/>
-              </w:rPr>
-            </w:pPr>
-            <w:r>
-              <w:rPr>
-                <w:rFonts w:ascii="Arial" w:hAnsi="Arial" w:cs="Arial"/>
-                <w:sz w:val="24"/>
-                <w:szCs w:val="24"/>
-              </w:rPr>
-              <w:t>Primary and essential</w:t>
-            </w:r>
-          </w:p>
-        </w:tc>
-      </w:tr>
-      <w:tr>
-        <w:tc>
-          <w:tcPr>
-            <w:tcW w:w="2093" w:type="dxa"/>
-          </w:tcPr>
-          <w:p>
-            <w:pPr>
-              <w:rPr>
-                <w:rFonts w:ascii="Arial" w:hAnsi="Arial" w:cs="Arial"/>
-                <w:b/>
-                <w:sz w:val="24"/>
-                <w:szCs w:val="24"/>
-              </w:rPr>
-            </w:pPr>
-            <w:r>
-              <w:rPr>
-                <w:rFonts w:ascii="Arial" w:hAnsi="Arial" w:cs="Arial"/>
-                <w:b/>
-                <w:sz w:val="24"/>
-                <w:szCs w:val="24"/>
-              </w:rPr>
-              <w:t>Description:</w:t>
-            </w:r>
-          </w:p>
-        </w:tc>
-        <w:tc>
-          <w:tcPr>
-            <w:tcW w:w="7149" w:type="dxa"/>
-          </w:tcPr>
-          <w:p>
-            <w:pPr>
-              <w:rPr>
-                <w:rFonts w:ascii="Arial" w:hAnsi="Arial" w:cs="Arial"/>
-                <w:sz w:val="24"/>
-                <w:szCs w:val="24"/>
-              </w:rPr>
-            </w:pPr>
-            <w:r>
-              <w:rPr>
-                <w:rFonts w:ascii="Arial" w:hAnsi="Arial" w:cs="Arial"/>
-                <w:sz w:val="24"/>
-                <w:szCs w:val="24"/>
-              </w:rPr>
-              <w:t>Admin can see particular request by clicking on request id which is displayed in list format. By clicking view request admin will directed to request detail page. On request detail admin can see all the details in form</w:t>
-            </w:r>
-            <w:r>
-              <w:rPr>
-                <w:rFonts w:ascii="Arial" w:hAnsi="Arial" w:cs="Arial"/>
-                <w:sz w:val="24"/>
-                <w:szCs w:val="24"/>
-              </w:rPr>
-              <w:t>.</w:t>
-            </w:r>
-          </w:p>
-        </w:tc>
-      </w:tr>
-      <w:tr>
-        <w:tc>
-          <w:tcPr>
-            <w:tcW w:w="2093" w:type="dxa"/>
-          </w:tcPr>
-          <w:p>
-            <w:pPr>
-              <w:rPr>
-                <w:rFonts w:ascii="Arial" w:hAnsi="Arial" w:cs="Arial"/>
-                <w:b/>
-                <w:sz w:val="24"/>
-                <w:szCs w:val="24"/>
-              </w:rPr>
-            </w:pPr>
-            <w:r>
-              <w:rPr>
-                <w:rFonts w:ascii="Arial" w:hAnsi="Arial" w:cs="Arial"/>
-                <w:b/>
-                <w:sz w:val="24"/>
-                <w:szCs w:val="24"/>
-              </w:rPr>
-              <w:t>Use-Case:</w:t>
-            </w:r>
-          </w:p>
-        </w:tc>
-        <w:tc>
-          <w:tcPr>
-            <w:tcW w:w="7149" w:type="dxa"/>
-          </w:tcPr>
-          <w:p>
-            <w:pPr>
-              <w:rPr>
-                <w:rFonts w:ascii="Arial" w:hAnsi="Arial" w:cs="Arial"/>
-                <w:sz w:val="24"/>
-                <w:szCs w:val="24"/>
-              </w:rPr>
-            </w:pPr>
-            <w:r>
-              <w:rPr>
-                <w:rFonts w:ascii="Arial" w:hAnsi="Arial" w:cs="Arial"/>
-                <w:sz w:val="24"/>
-                <w:szCs w:val="24"/>
-              </w:rPr>
-              <w:t>View Requests</w:t>
-            </w:r>
-          </w:p>
-        </w:tc>
-      </w:tr>
-    </w:tbl>
-    <w:p>
-      <w:pPr>
-        <w:rPr>
-          <w:rFonts w:ascii="Arial" w:hAnsi="Arial" w:cs="Arial"/>
-          <w:sz w:val="24"/>
-          <w:szCs w:val="24"/>
-        </w:rPr>
-      </w:pPr>
-    </w:p>
-    <w:p>
-      <w:pPr>
-        <w:rPr>
-          <w:rFonts w:ascii="Arial" w:hAnsi="Arial" w:cs="Arial"/>
-          <w:sz w:val="24"/>
-          <w:szCs w:val="24"/>
-        </w:rPr>
-      </w:pPr>
-    </w:p>
-    <w:tbl>
-      <w:tblPr>
-        <w:tblStyle w:val="TableGrid"/>
-        <w:tblW w:w="0" w:type="auto"/>
-        <w:tblBorders>
-          <w:top w:val="none" w:sz="0" w:space="0" w:color="auto"/>
-          <w:left w:val="none" w:sz="0" w:space="0" w:color="auto"/>
-          <w:bottom w:val="none" w:sz="0" w:space="0" w:color="auto"/>
-          <w:right w:val="none" w:sz="0" w:space="0" w:color="auto"/>
-          <w:insideH w:val="none" w:sz="0" w:space="0" w:color="auto"/>
-          <w:insideV w:val="none" w:sz="0" w:space="0" w:color="auto"/>
-        </w:tblBorders>
-        <w:tblLook w:val="04A0"/>
-      </w:tblPr>
-      <w:tblGrid>
-        <w:gridCol w:w="2093"/>
-        <w:gridCol w:w="7149"/>
-      </w:tblGrid>
-      <w:tr>
-        <w:tc>
-          <w:tcPr>
-            <w:tcW w:w="2093" w:type="dxa"/>
-          </w:tcPr>
-          <w:p>
-            <w:pPr>
-              <w:rPr>
-                <w:rFonts w:ascii="Arial" w:hAnsi="Arial" w:cs="Arial"/>
-                <w:b/>
-                <w:sz w:val="24"/>
-                <w:szCs w:val="24"/>
-              </w:rPr>
-            </w:pPr>
-            <w:r>
-              <w:rPr>
-                <w:rFonts w:ascii="Arial" w:hAnsi="Arial" w:cs="Arial"/>
-                <w:b/>
-                <w:sz w:val="24"/>
-                <w:szCs w:val="24"/>
-              </w:rPr>
-              <w:t xml:space="preserve">Use Cases:   </w:t>
-            </w:r>
-          </w:p>
-        </w:tc>
-        <w:tc>
-          <w:tcPr>
-            <w:tcW w:w="7149" w:type="dxa"/>
-          </w:tcPr>
-          <w:p>
-            <w:pPr>
-              <w:rPr>
-                <w:rFonts w:ascii="Arial" w:hAnsi="Arial" w:cs="Arial"/>
-                <w:sz w:val="24"/>
-                <w:szCs w:val="24"/>
-              </w:rPr>
-            </w:pPr>
-            <w:r>
-              <w:rPr>
-                <w:rFonts w:ascii="Arial" w:hAnsi="Arial" w:cs="Arial"/>
-                <w:sz w:val="24"/>
-                <w:szCs w:val="24"/>
-              </w:rPr>
-              <w:t>Add comment</w:t>
-            </w:r>
-          </w:p>
-        </w:tc>
-      </w:tr>
-      <w:tr>
-        <w:tc>
-          <w:tcPr>
-            <w:tcW w:w="2093" w:type="dxa"/>
-          </w:tcPr>
-          <w:p>
-            <w:pPr>
-              <w:rPr>
-                <w:rFonts w:ascii="Arial" w:hAnsi="Arial" w:cs="Arial"/>
-                <w:b/>
-                <w:sz w:val="24"/>
-                <w:szCs w:val="24"/>
-              </w:rPr>
-            </w:pPr>
-            <w:r>
-              <w:rPr>
-                <w:rFonts w:ascii="Arial" w:hAnsi="Arial" w:cs="Arial"/>
-                <w:b/>
-                <w:sz w:val="24"/>
-                <w:szCs w:val="24"/>
-              </w:rPr>
-              <w:t>Actors:</w:t>
-            </w:r>
-          </w:p>
-        </w:tc>
-        <w:tc>
-          <w:tcPr>
-            <w:tcW w:w="7149" w:type="dxa"/>
-          </w:tcPr>
-          <w:p>
-            <w:pPr>
-              <w:tabs>
-                <w:tab w:val="left" w:pos="1140"/>
-              </w:tabs>
-              <w:rPr>
-                <w:rFonts w:ascii="Arial" w:hAnsi="Arial" w:cs="Arial"/>
-                <w:sz w:val="24"/>
-                <w:szCs w:val="24"/>
-              </w:rPr>
-            </w:pPr>
-            <w:r>
-              <w:rPr>
-                <w:rFonts w:ascii="Arial" w:hAnsi="Arial" w:cs="Arial"/>
-                <w:sz w:val="24"/>
-                <w:szCs w:val="24"/>
-              </w:rPr>
-              <w:t>Admin</w:t>
-            </w:r>
-          </w:p>
-        </w:tc>
-      </w:tr>
-      <w:tr>
-        <w:tc>
-          <w:tcPr>
-            <w:tcW w:w="2093" w:type="dxa"/>
-          </w:tcPr>
-          <w:p>
-            <w:pPr>
-              <w:rPr>
-                <w:rFonts w:ascii="Arial" w:hAnsi="Arial" w:cs="Arial"/>
-                <w:b/>
-                <w:sz w:val="24"/>
-                <w:szCs w:val="24"/>
-              </w:rPr>
-            </w:pPr>
-            <w:r>
-              <w:rPr>
-                <w:rFonts w:ascii="Arial" w:hAnsi="Arial" w:cs="Arial"/>
-                <w:b/>
-                <w:sz w:val="24"/>
-                <w:szCs w:val="24"/>
-              </w:rPr>
-              <w:t>Type:</w:t>
-            </w:r>
-          </w:p>
-        </w:tc>
-        <w:tc>
-          <w:tcPr>
-            <w:tcW w:w="7149" w:type="dxa"/>
-          </w:tcPr>
-          <w:p>
-            <w:pPr>
-              <w:rPr>
-                <w:rFonts w:ascii="Arial" w:hAnsi="Arial" w:cs="Arial"/>
-                <w:sz w:val="24"/>
-                <w:szCs w:val="24"/>
-              </w:rPr>
-            </w:pPr>
-            <w:r>
-              <w:rPr>
-                <w:rFonts w:ascii="Arial" w:hAnsi="Arial" w:cs="Arial"/>
-                <w:sz w:val="24"/>
-                <w:szCs w:val="24"/>
-              </w:rPr>
-              <w:t>Primary</w:t>
-            </w:r>
-          </w:p>
-        </w:tc>
-      </w:tr>
-      <w:tr>
-        <w:tc>
-          <w:tcPr>
-            <w:tcW w:w="2093" w:type="dxa"/>
-          </w:tcPr>
-          <w:p>
-            <w:pPr>
-              <w:rPr>
-                <w:rFonts w:ascii="Arial" w:hAnsi="Arial" w:cs="Arial"/>
-                <w:b/>
-                <w:sz w:val="24"/>
-                <w:szCs w:val="24"/>
-              </w:rPr>
-            </w:pPr>
-            <w:r>
-              <w:rPr>
-                <w:rFonts w:ascii="Arial" w:hAnsi="Arial" w:cs="Arial"/>
-                <w:b/>
-                <w:sz w:val="24"/>
-                <w:szCs w:val="24"/>
-              </w:rPr>
-              <w:t>Description:</w:t>
-            </w:r>
-          </w:p>
-        </w:tc>
-        <w:tc>
-          <w:tcPr>
-            <w:tcW w:w="7149" w:type="dxa"/>
-          </w:tcPr>
-          <w:p>
-            <w:pPr>
-              <w:rPr>
-                <w:rFonts w:ascii="Arial" w:hAnsi="Arial" w:cs="Arial"/>
-                <w:sz w:val="24"/>
-                <w:szCs w:val="24"/>
-              </w:rPr>
-            </w:pPr>
-            <w:r>
-              <w:rPr>
-                <w:rFonts w:ascii="Arial" w:hAnsi="Arial" w:cs="Arial"/>
-                <w:sz w:val="24"/>
-                <w:szCs w:val="24"/>
-              </w:rPr>
-              <w:t>Admin can add comment in request detail form regarding the request.</w:t>
-            </w:r>
-          </w:p>
-        </w:tc>
-      </w:tr>
-      <w:tr>
-        <w:tc>
-          <w:tcPr>
-            <w:tcW w:w="2093" w:type="dxa"/>
-          </w:tcPr>
-          <w:p>
-            <w:pPr>
-              <w:rPr>
-                <w:rFonts w:ascii="Arial" w:hAnsi="Arial" w:cs="Arial"/>
-                <w:b/>
-                <w:sz w:val="24"/>
-                <w:szCs w:val="24"/>
-              </w:rPr>
-            </w:pPr>
-            <w:r>
-              <w:rPr>
-                <w:rFonts w:ascii="Arial" w:hAnsi="Arial" w:cs="Arial"/>
-                <w:b/>
-                <w:sz w:val="24"/>
-                <w:szCs w:val="24"/>
-              </w:rPr>
-              <w:t>Use-Case:</w:t>
-            </w:r>
-          </w:p>
-        </w:tc>
-        <w:tc>
-          <w:tcPr>
-            <w:tcW w:w="7149" w:type="dxa"/>
-          </w:tcPr>
-          <w:p>
-            <w:pPr>
-              <w:rPr>
-                <w:rFonts w:ascii="Arial" w:hAnsi="Arial" w:cs="Arial"/>
-                <w:sz w:val="24"/>
-                <w:szCs w:val="24"/>
-              </w:rPr>
-            </w:pPr>
-            <w:r>
-              <w:rPr>
-                <w:rFonts w:ascii="Arial" w:hAnsi="Arial" w:cs="Arial"/>
-                <w:sz w:val="24"/>
-                <w:szCs w:val="24"/>
-              </w:rPr>
-              <w:t>View Request</w:t>
-            </w:r>
-          </w:p>
-        </w:tc>
-      </w:tr>
-    </w:tbl>
-    <w:p>
-      <w:pPr>
-        <w:spacing w:line="240" w:lineRule="auto"/>
-        <w:rPr>
-          <w:rFonts w:ascii="Arial" w:hAnsi="Arial" w:cs="Arial"/>
-          <w:sz w:val="24"/>
-          <w:szCs w:val="24"/>
-        </w:rPr>
-      </w:pPr>
-    </w:p>
-    <w:p>
-      <w:pPr>
-        <w:rPr>
-          <w:rFonts w:ascii="Arial" w:hAnsi="Arial" w:cs="Arial"/>
-          <w:sz w:val="24"/>
-          <w:szCs w:val="24"/>
-        </w:rPr>
-      </w:pPr>
-    </w:p>
-    <w:tbl>
-      <w:tblPr>
-        <w:tblStyle w:val="TableGrid"/>
-        <w:tblW w:w="0" w:type="auto"/>
-        <w:tblBorders>
-          <w:top w:val="none" w:sz="0" w:space="0" w:color="auto"/>
-          <w:left w:val="none" w:sz="0" w:space="0" w:color="auto"/>
-          <w:bottom w:val="none" w:sz="0" w:space="0" w:color="auto"/>
-          <w:right w:val="none" w:sz="0" w:space="0" w:color="auto"/>
-          <w:insideH w:val="none" w:sz="0" w:space="0" w:color="auto"/>
-          <w:insideV w:val="none" w:sz="0" w:space="0" w:color="auto"/>
-        </w:tblBorders>
-        <w:tblLook w:val="04A0"/>
-      </w:tblPr>
-      <w:tblGrid>
-        <w:gridCol w:w="2093"/>
-        <w:gridCol w:w="7149"/>
-      </w:tblGrid>
-      <w:tr>
-        <w:tc>
-          <w:tcPr>
-            <w:tcW w:w="2093" w:type="dxa"/>
-          </w:tcPr>
-          <w:p>
-            <w:pPr>
-              <w:rPr>
-                <w:rFonts w:ascii="Arial" w:hAnsi="Arial" w:cs="Arial"/>
-                <w:b/>
-                <w:sz w:val="24"/>
-                <w:szCs w:val="24"/>
-              </w:rPr>
-            </w:pPr>
-            <w:r>
-              <w:rPr>
-                <w:rFonts w:ascii="Arial" w:hAnsi="Arial" w:cs="Arial"/>
-                <w:b/>
-                <w:sz w:val="24"/>
-                <w:szCs w:val="24"/>
-              </w:rPr>
-              <w:t xml:space="preserve">Use Cases:   </w:t>
-            </w:r>
-          </w:p>
-        </w:tc>
-        <w:tc>
-          <w:tcPr>
-            <w:tcW w:w="7149" w:type="dxa"/>
-          </w:tcPr>
-          <w:p>
-            <w:pPr>
-              <w:rPr>
-                <w:rFonts w:ascii="Arial" w:hAnsi="Arial" w:cs="Arial"/>
-                <w:sz w:val="24"/>
-                <w:szCs w:val="24"/>
-              </w:rPr>
-            </w:pPr>
-            <w:r>
-              <w:rPr>
-                <w:rFonts w:ascii="Arial" w:hAnsi="Arial" w:cs="Arial"/>
-                <w:sz w:val="24"/>
-                <w:szCs w:val="24"/>
-              </w:rPr>
-              <w:t>Update Status</w:t>
-            </w:r>
-          </w:p>
-        </w:tc>
-      </w:tr>
-      <w:tr>
-        <w:tc>
-          <w:tcPr>
-            <w:tcW w:w="2093" w:type="dxa"/>
-          </w:tcPr>
-          <w:p>
-            <w:pPr>
-              <w:rPr>
-                <w:rFonts w:ascii="Arial" w:hAnsi="Arial" w:cs="Arial"/>
-                <w:b/>
-                <w:sz w:val="24"/>
-                <w:szCs w:val="24"/>
-              </w:rPr>
-            </w:pPr>
-            <w:r>
-              <w:rPr>
-                <w:rFonts w:ascii="Arial" w:hAnsi="Arial" w:cs="Arial"/>
-                <w:b/>
-                <w:sz w:val="24"/>
-                <w:szCs w:val="24"/>
-              </w:rPr>
-              <w:t>Actors:</w:t>
-            </w:r>
-          </w:p>
-        </w:tc>
-        <w:tc>
-          <w:tcPr>
-            <w:tcW w:w="7149" w:type="dxa"/>
-          </w:tcPr>
-          <w:p>
-            <w:pPr>
-              <w:tabs>
-                <w:tab w:val="left" w:pos="1140"/>
-              </w:tabs>
-              <w:rPr>
-                <w:rFonts w:ascii="Arial" w:hAnsi="Arial" w:cs="Arial"/>
-                <w:sz w:val="24"/>
-                <w:szCs w:val="24"/>
-              </w:rPr>
-            </w:pPr>
-            <w:r>
-              <w:rPr>
-                <w:rFonts w:ascii="Arial" w:hAnsi="Arial" w:cs="Arial"/>
-                <w:sz w:val="24"/>
-                <w:szCs w:val="24"/>
-              </w:rPr>
-              <w:t>Admin</w:t>
-            </w:r>
-          </w:p>
-        </w:tc>
-      </w:tr>
-      <w:tr>
-        <w:tc>
-          <w:tcPr>
-            <w:tcW w:w="2093" w:type="dxa"/>
-          </w:tcPr>
-          <w:p>
-            <w:pPr>
-              <w:rPr>
-                <w:rFonts w:ascii="Arial" w:hAnsi="Arial" w:cs="Arial"/>
-                <w:b/>
-                <w:sz w:val="24"/>
-                <w:szCs w:val="24"/>
-              </w:rPr>
-            </w:pPr>
-            <w:r>
-              <w:rPr>
-                <w:rFonts w:ascii="Arial" w:hAnsi="Arial" w:cs="Arial"/>
-                <w:b/>
-                <w:sz w:val="24"/>
-                <w:szCs w:val="24"/>
-              </w:rPr>
-              <w:t>Type:</w:t>
-            </w:r>
-          </w:p>
-        </w:tc>
-        <w:tc>
-          <w:tcPr>
-            <w:tcW w:w="7149" w:type="dxa"/>
-          </w:tcPr>
-          <w:p>
-            <w:pPr>
-              <w:rPr>
-                <w:rFonts w:ascii="Arial" w:hAnsi="Arial" w:cs="Arial"/>
-                <w:sz w:val="24"/>
-                <w:szCs w:val="24"/>
-              </w:rPr>
-            </w:pPr>
-            <w:r>
-              <w:rPr>
-                <w:rFonts w:ascii="Arial" w:hAnsi="Arial" w:cs="Arial"/>
-                <w:sz w:val="24"/>
-                <w:szCs w:val="24"/>
-              </w:rPr>
-              <w:t>Primary</w:t>
-            </w:r>
-          </w:p>
-        </w:tc>
-      </w:tr>
-      <w:tr>
-        <w:tc>
-          <w:tcPr>
-            <w:tcW w:w="2093" w:type="dxa"/>
-          </w:tcPr>
-          <w:p>
-            <w:pPr>
-              <w:rPr>
-                <w:rFonts w:ascii="Arial" w:hAnsi="Arial" w:cs="Arial"/>
-                <w:b/>
-                <w:sz w:val="24"/>
-                <w:szCs w:val="24"/>
-              </w:rPr>
-            </w:pPr>
-            <w:r>
-              <w:rPr>
-                <w:rFonts w:ascii="Arial" w:hAnsi="Arial" w:cs="Arial"/>
-                <w:b/>
-                <w:sz w:val="24"/>
-                <w:szCs w:val="24"/>
-              </w:rPr>
-              <w:t>Description:</w:t>
-            </w:r>
-          </w:p>
-        </w:tc>
-        <w:tc>
-          <w:tcPr>
-            <w:tcW w:w="7149" w:type="dxa"/>
-          </w:tcPr>
-          <w:p>
-            <w:pPr>
-              <w:rPr>
-                <w:rFonts w:ascii="Arial" w:hAnsi="Arial" w:cs="Arial"/>
-                <w:sz w:val="24"/>
-                <w:szCs w:val="24"/>
-              </w:rPr>
-            </w:pPr>
-            <w:r>
-              <w:rPr>
-                <w:rFonts w:ascii="Arial" w:hAnsi="Arial" w:cs="Arial"/>
-                <w:sz w:val="24"/>
-                <w:szCs w:val="24"/>
-              </w:rPr>
-              <w:t>Admin can assign the status to request either in progress or competed.</w:t>
-            </w:r>
-          </w:p>
-        </w:tc>
-      </w:tr>
-      <w:tr>
-        <w:tc>
-          <w:tcPr>
-            <w:tcW w:w="2093" w:type="dxa"/>
-          </w:tcPr>
-          <w:p>
-            <w:pPr>
-              <w:rPr>
-                <w:rFonts w:ascii="Arial" w:hAnsi="Arial" w:cs="Arial"/>
-                <w:b/>
-                <w:sz w:val="24"/>
-                <w:szCs w:val="24"/>
-              </w:rPr>
-            </w:pPr>
-            <w:r>
-              <w:rPr>
-                <w:rFonts w:ascii="Arial" w:hAnsi="Arial" w:cs="Arial"/>
-                <w:b/>
-                <w:sz w:val="24"/>
-                <w:szCs w:val="24"/>
-              </w:rPr>
-              <w:t>Use-Case:</w:t>
-            </w:r>
-          </w:p>
-        </w:tc>
-        <w:tc>
-          <w:tcPr>
-            <w:tcW w:w="7149" w:type="dxa"/>
-          </w:tcPr>
-          <w:p>
-            <w:pPr>
-              <w:rPr>
-                <w:rFonts w:ascii="Arial" w:hAnsi="Arial" w:cs="Arial"/>
-                <w:sz w:val="24"/>
-                <w:szCs w:val="24"/>
-              </w:rPr>
-            </w:pPr>
-            <w:r>
-              <w:rPr>
-                <w:rFonts w:ascii="Arial" w:hAnsi="Arial" w:cs="Arial"/>
-                <w:sz w:val="24"/>
-                <w:szCs w:val="24"/>
-              </w:rPr>
-              <w:t>View Request</w:t>
-            </w:r>
-          </w:p>
-        </w:tc>
-      </w:tr>
-    </w:tbl>
     <w:p>
       <w:pPr>
         <w:spacing w:line="240" w:lineRule="auto"/>
@@ -1481,6 +1894,35 @@
         </w:rPr>
       </w:pPr>
     </w:p>
+    <w:p>
+      <w:pPr>
+        <w:spacing w:line="240" w:lineRule="auto"/>
+        <w:rPr>
+          <w:rFonts w:ascii="Arial" w:hAnsi="Arial" w:cs="Arial"/>
+          <w:sz w:val="24"/>
+          <w:szCs w:val="24"/>
+        </w:rPr>
+      </w:pPr>
+    </w:p>
+    <w:p>
+      <w:pPr>
+        <w:spacing w:line="240" w:lineRule="auto"/>
+        <w:rPr>
+          <w:rFonts w:ascii="Arial" w:hAnsi="Arial" w:cs="Arial"/>
+          <w:sz w:val="24"/>
+          <w:szCs w:val="24"/>
+        </w:rPr>
+      </w:pPr>
+      <w:r>
+        <w:rPr>
+          <w:rFonts w:ascii="Arial" w:hAnsi="Arial" w:cs="Arial"/>
+          <w:sz w:val="24"/>
+          <w:szCs w:val="24"/>
+        </w:rPr>
+        <w:lastRenderedPageBreak/>
+        <w:t>7.</w:t>
+      </w:r>
+    </w:p>
     <w:tbl>
       <w:tblPr>
         <w:tblStyle w:val="TableGrid"/>
@@ -1761,6 +2203,14 @@
           <w:szCs w:val="24"/>
         </w:rPr>
       </w:pPr>
+      <w:r>
+        <w:rPr>
+          <w:rFonts w:ascii="Arial" w:hAnsi="Arial" w:cs="Arial"/>
+          <w:sz w:val="24"/>
+          <w:szCs w:val="24"/>
+        </w:rPr>
+        <w:t>8.</w:t>
+      </w:r>
     </w:p>
     <w:tbl>
       <w:tblPr>
@@ -1970,15 +2420,55 @@
                 <w:sz w:val="24"/>
                 <w:szCs w:val="24"/>
               </w:rPr>
-              <w:t xml:space="preserve">Admin can </w:t>
-            </w:r>
-            <w:r>
-              <w:rPr>
-                <w:rFonts w:ascii="Arial" w:hAnsi="Arial" w:cs="Arial"/>
-                <w:sz w:val="24"/>
-                <w:szCs w:val="24"/>
-              </w:rPr>
-              <w:t>submit the request after adding comment and status to request and also admin has to assign the request to service provider employee. After submitting request email will send to associated employees.</w:t>
+              <w:t>Admin can submit the request after adding comment and status to request and also admin has to assign the request to service provider employee. After submitting request email will send to associated employees.</w:t>
+            </w:r>
+          </w:p>
+        </w:tc>
+      </w:tr>
+      <w:tr>
+        <w:tc>
+          <w:tcPr>
+            <w:tcW w:w="2093" w:type="dxa"/>
+          </w:tcPr>
+          <w:p>
+            <w:pPr>
+              <w:rPr>
+                <w:rFonts w:ascii="Arial" w:hAnsi="Arial" w:cs="Arial"/>
+                <w:b/>
+                <w:sz w:val="24"/>
+                <w:szCs w:val="24"/>
+              </w:rPr>
+            </w:pPr>
+            <w:r>
+              <w:rPr>
+                <w:rFonts w:ascii="Arial" w:hAnsi="Arial" w:cs="Arial"/>
+                <w:b/>
+                <w:sz w:val="24"/>
+                <w:szCs w:val="24"/>
+              </w:rPr>
+              <w:t>Include:</w:t>
+            </w:r>
+          </w:p>
+        </w:tc>
+        <w:tc>
+          <w:tcPr>
+            <w:tcW w:w="7149" w:type="dxa"/>
+          </w:tcPr>
+          <w:p>
+            <w:pPr>
+              <w:rPr>
+                <w:rFonts w:ascii="Arial" w:hAnsi="Arial" w:cs="Arial"/>
+                <w:sz w:val="24"/>
+                <w:szCs w:val="24"/>
+              </w:rPr>
+            </w:pPr>
+            <w:r>
+              <w:rPr>
+                <w:rFonts w:ascii="Arial" w:hAnsi="Arial" w:cs="Arial"/>
+                <w:sz w:val="24"/>
+                <w:szCs w:val="24"/>
+              </w:rPr>
+              <w:t>Add Comment, Update Status, Assign To</w:t>
             </w:r>
           </w:p>
         </w:tc>
@@ -2116,6 +2606,7 @@
   <w:p>
     <w:pPr>
       <w:pStyle w:val="Header"/>
+      <w:jc w:val="center"/>
       <w:rPr>
         <w:rFonts w:ascii="Arial" w:hAnsi="Arial" w:cs="Arial"/>
         <w:sz w:val="48"/>
@@ -2128,7 +2619,7 @@
         <w:sz w:val="48"/>
         <w:szCs w:val="48"/>
       </w:rPr>
-      <w:tab/>
+      <w:t>Use Cases</w:t>
     </w:r>
     <w:r>
       <w:rPr>
@@ -2136,7 +2627,7 @@
         <w:sz w:val="48"/>
         <w:szCs w:val="48"/>
       </w:rPr>
-      <w:t>Use Cases</w:t>
+      <w:t xml:space="preserve"> For Service Request Management Admin Module</w:t>
     </w:r>
   </w:p>
 </w:hdr>
@@ -2306,6 +2797,7 @@
   <w:style w:type="character" w:default="1" w:styleId="DefaultParagraphFont">
     <w:name w:val="Default Paragraph Font"/>
     <w:uiPriority w:val="1"/>
+    <w:semiHidden/>
     <w:unhideWhenUsed/>
   </w:style>
   <w:style w:type="table" w:default="1" w:styleId="TableNormal">
@@ -2433,6 +2925,17 @@
       <w:sz w:val="16"/>
       <w:szCs w:val="16"/>
     </w:rPr>
+  </w:style>
+  <w:style w:type="paragraph" w:styleId="ListParagraph">
+    <w:name w:val="List Paragraph"/>
+    <w:basedOn w:val="Normal"/>
+    <w:uiPriority w:val="34"/>
+    <w:qFormat/>
+    <w:rsid w:val="00A80FEF"/>
+    <w:pPr>
+      <w:ind w:left="720"/>
+      <w:contextualSpacing/>
+    </w:pPr>
   </w:style>
 </w:styles>
 </file>

</xml_diff>